<commit_message>
Spp-Inf: Updated the last figure showing the mean difference in AUC values of each run.
</commit_message>
<xml_diff>
--- a/projects/spp-inf/Species_influence_outline.docx
+++ b/projects/spp-inf/Species_influence_outline.docx
@@ -96,10 +96,16 @@
       <w:r>
         <w:t xml:space="preserve">a way </w:t>
       </w:r>
-      <w:bookmarkStart w:id="1" w:name="_GoBack"/>
-      <w:bookmarkEnd w:id="1"/>
-      <w:r>
-        <w:t>to measure the direct influence of a species in a given prioritization and could be used as a guide to set weights in spatial prioritizations.</w:t>
+      <w:r>
+        <w:t xml:space="preserve">to measure </w:t>
+      </w:r>
+      <w:proofErr w:type="gramStart"/>
+      <w:r>
+        <w:t>the</w:t>
+      </w:r>
+      <w:proofErr w:type="gramEnd"/>
+      <w:r>
+        <w:t xml:space="preserve"> direct influence of a species in a given prioritization and could be used as a guide to set weights in spatial prioritizations.</w:t>
       </w:r>
     </w:p>
     <w:p>
@@ -195,8 +201,24 @@
           <w:numId w:val="1"/>
         </w:numPr>
       </w:pPr>
-      <w:r>
-        <w:t>or change in the average AUC in comparison to the average of remaining sp in the full model</w:t>
+      <w:commentRangeStart w:id="1"/>
+      <w:r>
+        <w:t xml:space="preserve">or change in the average AUC in comparison to the average of remaining </w:t>
+      </w:r>
+      <w:proofErr w:type="spellStart"/>
+      <w:r>
+        <w:t>sp</w:t>
+      </w:r>
+      <w:proofErr w:type="spellEnd"/>
+      <w:r>
+        <w:t xml:space="preserve"> in the full model</w:t>
+      </w:r>
+      <w:commentRangeEnd w:id="1"/>
+      <w:r>
+        <w:rPr>
+          <w:rStyle w:val="CommentReference"/>
+        </w:rPr>
+        <w:commentReference w:id="1"/>
       </w:r>
     </w:p>
     <w:p>
@@ -249,9 +271,14 @@
       </w:r>
       <w:commentRangeStart w:id="2"/>
       <w:r>
-        <w:t>dropped sp</w:t>
+        <w:t xml:space="preserve">dropped </w:t>
+      </w:r>
+      <w:proofErr w:type="spellStart"/>
+      <w:r>
+        <w:t>sp</w:t>
       </w:r>
       <w:commentRangeEnd w:id="2"/>
+      <w:proofErr w:type="spellEnd"/>
       <w:r>
         <w:rPr>
           <w:rStyle w:val="CommentReference"/>
@@ -280,7 +307,11 @@
         </w:numPr>
       </w:pPr>
       <w:r>
-        <w:t>impact of including sp</w:t>
+        <w:t xml:space="preserve">impact of including </w:t>
+      </w:r>
+      <w:proofErr w:type="spellStart"/>
+      <w:r>
+        <w:t>sp</w:t>
       </w:r>
       <w:r>
         <w:rPr>
@@ -288,8 +319,13 @@
         </w:rPr>
         <w:t>j</w:t>
       </w:r>
-      <w:r>
-        <w:t xml:space="preserve"> ~ sp</w:t>
+      <w:proofErr w:type="spellEnd"/>
+      <w:r>
+        <w:t xml:space="preserve"> ~ </w:t>
+      </w:r>
+      <w:proofErr w:type="spellStart"/>
+      <w:r>
+        <w:t>sp</w:t>
       </w:r>
       <w:r>
         <w:rPr>
@@ -297,6 +333,7 @@
         </w:rPr>
         <w:t>j</w:t>
       </w:r>
+      <w:proofErr w:type="spellEnd"/>
       <w:r>
         <w:t xml:space="preserve"> characteristics</w:t>
       </w:r>
@@ -334,7 +371,15 @@
         <w:t>species richness in each cell</w:t>
       </w:r>
       <w:r>
-        <w:t xml:space="preserve"> within distribution of sp </w:t>
+        <w:t xml:space="preserve"> within distribution of </w:t>
+      </w:r>
+      <w:proofErr w:type="spellStart"/>
+      <w:r>
+        <w:t>sp</w:t>
+      </w:r>
+      <w:proofErr w:type="spellEnd"/>
+      <w:r>
+        <w:t xml:space="preserve"> </w:t>
       </w:r>
       <w:r>
         <w:rPr>
@@ -352,7 +397,31 @@
         </w:numPr>
       </w:pPr>
       <w:r>
-        <w:t>Instead of thresholding distributions, use the probabilities (or presences) of the dropped sp as weight, calculate richness of all other sp in each pixel (summing the values) and take a weighted mean.</w:t>
+        <w:t xml:space="preserve">Instead of </w:t>
+      </w:r>
+      <w:proofErr w:type="spellStart"/>
+      <w:r>
+        <w:t>thresholding</w:t>
+      </w:r>
+      <w:proofErr w:type="spellEnd"/>
+      <w:r>
+        <w:t xml:space="preserve"> distributions, use the probabilities (or presences) of the dropped </w:t>
+      </w:r>
+      <w:proofErr w:type="spellStart"/>
+      <w:r>
+        <w:t>sp</w:t>
+      </w:r>
+      <w:proofErr w:type="spellEnd"/>
+      <w:r>
+        <w:t xml:space="preserve"> as weight, calculate richness of all other </w:t>
+      </w:r>
+      <w:proofErr w:type="spellStart"/>
+      <w:r>
+        <w:t>sp</w:t>
+      </w:r>
+      <w:proofErr w:type="spellEnd"/>
+      <w:r>
+        <w:t xml:space="preserve"> in each pixel (summing the values) and take a weighted mean.</w:t>
       </w:r>
     </w:p>
     <w:p>
@@ -376,7 +445,15 @@
         </w:numPr>
       </w:pPr>
       <w:r>
-        <w:t>Spatial similarity of full prioritization and dropped sp distribution</w:t>
+        <w:t xml:space="preserve">Spatial similarity of full prioritization and dropped </w:t>
+      </w:r>
+      <w:proofErr w:type="spellStart"/>
+      <w:r>
+        <w:t>sp</w:t>
+      </w:r>
+      <w:proofErr w:type="spellEnd"/>
+      <w:r>
+        <w:t xml:space="preserve"> distribution</w:t>
       </w:r>
     </w:p>
     <w:p>
@@ -387,8 +464,13 @@
           <w:numId w:val="1"/>
         </w:numPr>
       </w:pPr>
-      <w:r>
-        <w:t>other?</w:t>
+      <w:proofErr w:type="gramStart"/>
+      <w:r>
+        <w:t>other</w:t>
+      </w:r>
+      <w:proofErr w:type="gramEnd"/>
+      <w:r>
+        <w:t>?</w:t>
       </w:r>
     </w:p>
     <w:p/>
@@ -423,98 +505,238 @@
         </w:rPr>
         <w:t>The SDMs represent seven charismatic species that occur in the Lower Hunter region of New South Wales, Australia: koala (</w:t>
       </w:r>
+      <w:proofErr w:type="spellStart"/>
       <w:r>
         <w:rPr>
           <w:rFonts w:cs="Times New Roman"/>
           <w:i/>
           <w:iCs/>
         </w:rPr>
-        <w:t>Phascolarctos cinereus</w:t>
-      </w:r>
+        <w:t>Phascolarctos</w:t>
+      </w:r>
+      <w:proofErr w:type="spellEnd"/>
+      <w:r>
+        <w:rPr>
+          <w:rFonts w:cs="Times New Roman"/>
+          <w:i/>
+          <w:iCs/>
+        </w:rPr>
+        <w:t xml:space="preserve"> </w:t>
+      </w:r>
+      <w:proofErr w:type="spellStart"/>
+      <w:r>
+        <w:rPr>
+          <w:rFonts w:cs="Times New Roman"/>
+          <w:i/>
+          <w:iCs/>
+        </w:rPr>
+        <w:t>cinereus</w:t>
+      </w:r>
+      <w:proofErr w:type="spellEnd"/>
       <w:r>
         <w:rPr>
           <w:rFonts w:cs="Times New Roman"/>
         </w:rPr>
         <w:t>), yellow bellied glider (</w:t>
       </w:r>
+      <w:proofErr w:type="spellStart"/>
       <w:r>
         <w:rPr>
           <w:rFonts w:cs="Times New Roman"/>
           <w:i/>
           <w:iCs/>
         </w:rPr>
-        <w:t>Petaurus australis</w:t>
-      </w:r>
+        <w:t>Petaurus</w:t>
+      </w:r>
+      <w:proofErr w:type="spellEnd"/>
+      <w:r>
+        <w:rPr>
+          <w:rFonts w:cs="Times New Roman"/>
+          <w:i/>
+          <w:iCs/>
+        </w:rPr>
+        <w:t xml:space="preserve"> </w:t>
+      </w:r>
+      <w:proofErr w:type="spellStart"/>
+      <w:r>
+        <w:rPr>
+          <w:rFonts w:cs="Times New Roman"/>
+          <w:i/>
+          <w:iCs/>
+        </w:rPr>
+        <w:t>australis</w:t>
+      </w:r>
+      <w:proofErr w:type="spellEnd"/>
       <w:r>
         <w:rPr>
           <w:rFonts w:cs="Times New Roman"/>
         </w:rPr>
         <w:t>), squirrel glider (</w:t>
       </w:r>
+      <w:proofErr w:type="spellStart"/>
       <w:r>
         <w:rPr>
           <w:rFonts w:cs="Times New Roman"/>
           <w:i/>
           <w:iCs/>
         </w:rPr>
-        <w:t>Petaurus norfolcensis</w:t>
-      </w:r>
+        <w:t>Petaurus</w:t>
+      </w:r>
+      <w:proofErr w:type="spellEnd"/>
+      <w:r>
+        <w:rPr>
+          <w:rFonts w:cs="Times New Roman"/>
+          <w:i/>
+          <w:iCs/>
+        </w:rPr>
+        <w:t xml:space="preserve"> </w:t>
+      </w:r>
+      <w:proofErr w:type="spellStart"/>
+      <w:r>
+        <w:rPr>
+          <w:rFonts w:cs="Times New Roman"/>
+          <w:i/>
+          <w:iCs/>
+        </w:rPr>
+        <w:t>norfolcensis</w:t>
+      </w:r>
+      <w:proofErr w:type="spellEnd"/>
       <w:r>
         <w:rPr>
           <w:rFonts w:cs="Times New Roman"/>
         </w:rPr>
         <w:t>), tiger quoll (</w:t>
       </w:r>
+      <w:proofErr w:type="spellStart"/>
       <w:r>
         <w:rPr>
           <w:rFonts w:cs="Times New Roman"/>
           <w:i/>
           <w:iCs/>
         </w:rPr>
-        <w:t>Dasyurus maculatus</w:t>
-      </w:r>
+        <w:t>Dasyurus</w:t>
+      </w:r>
+      <w:proofErr w:type="spellEnd"/>
+      <w:r>
+        <w:rPr>
+          <w:rFonts w:cs="Times New Roman"/>
+          <w:i/>
+          <w:iCs/>
+        </w:rPr>
+        <w:t xml:space="preserve"> </w:t>
+      </w:r>
+      <w:proofErr w:type="spellStart"/>
+      <w:r>
+        <w:rPr>
+          <w:rFonts w:cs="Times New Roman"/>
+          <w:i/>
+          <w:iCs/>
+        </w:rPr>
+        <w:t>maculatus</w:t>
+      </w:r>
+      <w:proofErr w:type="spellEnd"/>
       <w:r>
         <w:rPr>
           <w:rFonts w:cs="Times New Roman"/>
         </w:rPr>
         <w:t>), powerful owl (</w:t>
       </w:r>
+      <w:proofErr w:type="spellStart"/>
       <w:r>
         <w:rPr>
           <w:rFonts w:cs="Times New Roman"/>
           <w:i/>
           <w:iCs/>
         </w:rPr>
-        <w:t>Ninox strenua</w:t>
-      </w:r>
+        <w:t>Ninox</w:t>
+      </w:r>
+      <w:proofErr w:type="spellEnd"/>
+      <w:r>
+        <w:rPr>
+          <w:rFonts w:cs="Times New Roman"/>
+          <w:i/>
+          <w:iCs/>
+        </w:rPr>
+        <w:t xml:space="preserve"> </w:t>
+      </w:r>
+      <w:proofErr w:type="spellStart"/>
+      <w:r>
+        <w:rPr>
+          <w:rFonts w:cs="Times New Roman"/>
+          <w:i/>
+          <w:iCs/>
+        </w:rPr>
+        <w:t>strenua</w:t>
+      </w:r>
+      <w:proofErr w:type="spellEnd"/>
       <w:r>
         <w:rPr>
           <w:rFonts w:cs="Times New Roman"/>
         </w:rPr>
         <w:t>), sooty owl (</w:t>
       </w:r>
+      <w:proofErr w:type="spellStart"/>
       <w:r>
         <w:rPr>
           <w:rFonts w:cs="Times New Roman"/>
           <w:i/>
           <w:iCs/>
         </w:rPr>
-        <w:t>Tyto tenbricosa</w:t>
-      </w:r>
+        <w:t>Tyto</w:t>
+      </w:r>
+      <w:proofErr w:type="spellEnd"/>
+      <w:r>
+        <w:rPr>
+          <w:rFonts w:cs="Times New Roman"/>
+          <w:i/>
+          <w:iCs/>
+        </w:rPr>
+        <w:t xml:space="preserve"> </w:t>
+      </w:r>
+      <w:proofErr w:type="spellStart"/>
+      <w:r>
+        <w:rPr>
+          <w:rFonts w:cs="Times New Roman"/>
+          <w:i/>
+          <w:iCs/>
+        </w:rPr>
+        <w:t>tenbricosa</w:t>
+      </w:r>
+      <w:proofErr w:type="spellEnd"/>
       <w:r>
         <w:rPr>
           <w:rFonts w:cs="Times New Roman"/>
         </w:rPr>
         <w:t>) and the masked owl (</w:t>
       </w:r>
+      <w:proofErr w:type="spellStart"/>
       <w:r>
         <w:rPr>
           <w:rFonts w:cs="Times New Roman"/>
           <w:i/>
           <w:iCs/>
         </w:rPr>
-        <w:t>Tyto novaehollandiae</w:t>
-      </w:r>
+        <w:t>Tyto</w:t>
+      </w:r>
+      <w:proofErr w:type="spellEnd"/>
+      <w:r>
+        <w:rPr>
+          <w:rFonts w:cs="Times New Roman"/>
+          <w:i/>
+          <w:iCs/>
+        </w:rPr>
+        <w:t xml:space="preserve"> </w:t>
+      </w:r>
+      <w:proofErr w:type="spellStart"/>
+      <w:r>
+        <w:rPr>
+          <w:rFonts w:cs="Times New Roman"/>
+          <w:i/>
+          <w:iCs/>
+        </w:rPr>
+        <w:t>novaehollandiae</w:t>
+      </w:r>
+      <w:proofErr w:type="spellEnd"/>
       <w:r>
         <w:rPr>
           <w:rFonts w:cs="Times New Roman"/>
@@ -685,7 +907,35 @@
           <w:rFonts w:cs="Times New Roman"/>
         </w:rPr>
         <w:lastRenderedPageBreak/>
-        <w:t>For each species we estimated their distribution size (sum of probabilities), and, after thesholding the original distribution maps (assuming p&gt;0.5 as presence), calculated the average species richness within their distribution and the mean Jaccard similarity</w:t>
+        <w:t xml:space="preserve">For each species we estimated their distribution size (sum of probabilities), and, after </w:t>
+      </w:r>
+      <w:proofErr w:type="spellStart"/>
+      <w:r>
+        <w:rPr>
+          <w:rFonts w:cs="Times New Roman"/>
+        </w:rPr>
+        <w:t>thesholding</w:t>
+      </w:r>
+      <w:proofErr w:type="spellEnd"/>
+      <w:r>
+        <w:rPr>
+          <w:rFonts w:cs="Times New Roman"/>
+        </w:rPr>
+        <w:t xml:space="preserve"> the original distribution maps (assuming p&gt;0.5 as presence), calculated the average species richness within their distribution and the mean </w:t>
+      </w:r>
+      <w:proofErr w:type="spellStart"/>
+      <w:r>
+        <w:rPr>
+          <w:rFonts w:cs="Times New Roman"/>
+        </w:rPr>
+        <w:t>Jaccard</w:t>
+      </w:r>
+      <w:proofErr w:type="spellEnd"/>
+      <w:r>
+        <w:rPr>
+          <w:rFonts w:cs="Times New Roman"/>
+        </w:rPr>
+        <w:t xml:space="preserve"> similarity</w:t>
       </w:r>
       <w:r>
         <w:rPr>
@@ -703,7 +953,21 @@
         <w:rPr>
           <w:rFonts w:cs="Times New Roman"/>
         </w:rPr>
-        <w:t xml:space="preserve">The Jaccard similarity index is calculated for each species pair using information on their distribution and co-occurrence. It varies between 0 and 1, values of zero indicating a complete absence of [spatial] relationship. </w:t>
+        <w:t xml:space="preserve">The </w:t>
+      </w:r>
+      <w:proofErr w:type="spellStart"/>
+      <w:r>
+        <w:rPr>
+          <w:rFonts w:cs="Times New Roman"/>
+        </w:rPr>
+        <w:t>Jaccard</w:t>
+      </w:r>
+      <w:proofErr w:type="spellEnd"/>
+      <w:r>
+        <w:rPr>
+          <w:rFonts w:cs="Times New Roman"/>
+        </w:rPr>
+        <w:t xml:space="preserve"> similarity index is calculated for each species pair using information on their distribution and co-occurrence. It varies between 0 and 1, values of zero indicating a complete absence of [spatial] relationship. </w:t>
       </w:r>
     </w:p>
     <w:p/>
@@ -762,8 +1026,13 @@
       </w:r>
     </w:p>
     <w:p>
-      <w:r>
-        <w:t xml:space="preserve">Fig xxx. </w:t>
+      <w:proofErr w:type="gramStart"/>
+      <w:r>
+        <w:t>Fig xxx.</w:t>
+      </w:r>
+      <w:proofErr w:type="gramEnd"/>
+      <w:r>
+        <w:t xml:space="preserve"> </w:t>
       </w:r>
       <w:r>
         <w:t>Changes in priority rank values in comparison to species characteristics. The Y-axis gives the s</w:t>
@@ -825,9 +1094,14 @@
       </w:r>
     </w:p>
     <w:p>
+      <w:proofErr w:type="gramStart"/>
       <w:r>
         <w:lastRenderedPageBreak/>
-        <w:t>Fig xxx. Changes in the cumulative covered distribution size of all species and across all budgets in comparison to species characteristics. The Y-axis gives the summed area under the curve (AUC), when species are iteratively dropped out and the landscape is re-prioritized</w:t>
+        <w:t>Fig xxx.</w:t>
+      </w:r>
+      <w:proofErr w:type="gramEnd"/>
+      <w:r>
+        <w:t xml:space="preserve"> Changes in the cumulative covered distribution size of all species and across all budgets in comparison to species characteristics. The Y-axis gives the summed area under the curve (AUC), when species are iteratively dropped out and the landscape is re-prioritized</w:t>
       </w:r>
       <w:r>
         <w:t>,</w:t>
@@ -847,7 +1121,7 @@
           <wp:inline distT="0" distB="0" distL="0" distR="0">
             <wp:extent cx="3464511" cy="2772000"/>
             <wp:effectExtent l="0" t="0" r="0" b="0"/>
-            <wp:docPr id="4" name="Picture 4"/>
+            <wp:docPr id="5" name="Picture 5"/>
             <wp:cNvGraphicFramePr>
               <a:graphicFrameLocks xmlns:a="http://schemas.openxmlformats.org/drawingml/2006/main" noChangeAspect="1"/>
             </wp:cNvGraphicFramePr>
@@ -855,7 +1129,7 @@
               <a:graphicData uri="http://schemas.openxmlformats.org/drawingml/2006/picture">
                 <pic:pic xmlns:pic="http://schemas.openxmlformats.org/drawingml/2006/picture">
                   <pic:nvPicPr>
-                    <pic:cNvPr id="0" name="Mean AUC.png"/>
+                    <pic:cNvPr id="0" name="Mean change in AUC.png"/>
                     <pic:cNvPicPr/>
                   </pic:nvPicPr>
                   <pic:blipFill>
@@ -887,8 +1161,37 @@
       </w:r>
     </w:p>
     <w:p>
-      <w:r>
-        <w:t>Fig xxx. Changes in the cumulative covered distribution size of all species and across all budgets in comparison to species characteristics. The Y-axis gives the average area under the curve (AUC), when species are iteratively dropped out and the landscape is re-prioritized, against the ecological characteristics of the excluded species. The horizontal dashed line gives the mean AUC for the full model where all species are included.</w:t>
+      <w:proofErr w:type="gramStart"/>
+      <w:r>
+        <w:t>Fig xxx.</w:t>
+      </w:r>
+      <w:proofErr w:type="gramEnd"/>
+      <w:r>
+        <w:t xml:space="preserve"> </w:t>
+      </w:r>
+      <w:r>
+        <w:t>Mean change</w:t>
+      </w:r>
+      <w:r>
+        <w:t xml:space="preserve"> in the cumulative covered distribution size of all species and across all budgets in comparison to species characteristics. The Y-axis gives the average</w:t>
+      </w:r>
+      <w:r>
+        <w:t xml:space="preserve"> change in the</w:t>
+      </w:r>
+      <w:r>
+        <w:t xml:space="preserve"> area under the curve (AUC), when species are iteratively dropped out and the landscape is re-prioritized, against the ecological characteristics of the excluded species. </w:t>
+      </w:r>
+      <w:r>
+        <w:t>Point below t</w:t>
+      </w:r>
+      <w:r>
+        <w:t>he horizontal dashed line</w:t>
+      </w:r>
+      <w:r>
+        <w:t xml:space="preserve"> indicate that, on average, lower proportions of species distributions are retained within the top priorities than what would be by the full model that includes all species</w:t>
+      </w:r>
+      <w:r>
+        <w:t>.</w:t>
       </w:r>
     </w:p>
     <w:p/>
@@ -962,10 +1265,37 @@
         <w:commentReference w:id="4"/>
       </w:r>
       <w:r>
-        <w:t xml:space="preserve"> – e.g. start by prioritizing the two sp with lowest Jaccard distance, add the next sp and re-prioritize and compare the spatial difference of top ranks etc.</w:t>
-      </w:r>
-    </w:p>
-    <w:p/>
+        <w:t xml:space="preserve"> – e.g. start by prioritizing the two </w:t>
+      </w:r>
+      <w:proofErr w:type="spellStart"/>
+      <w:r>
+        <w:t>sp</w:t>
+      </w:r>
+      <w:proofErr w:type="spellEnd"/>
+      <w:r>
+        <w:t xml:space="preserve"> with lowest </w:t>
+      </w:r>
+      <w:proofErr w:type="spellStart"/>
+      <w:r>
+        <w:t>Jaccard</w:t>
+      </w:r>
+      <w:proofErr w:type="spellEnd"/>
+      <w:r>
+        <w:t xml:space="preserve"> distance, add the next </w:t>
+      </w:r>
+      <w:proofErr w:type="spellStart"/>
+      <w:r>
+        <w:t>sp</w:t>
+      </w:r>
+      <w:proofErr w:type="spellEnd"/>
+      <w:r>
+        <w:t xml:space="preserve"> and re-prioritize and compare the spatial difference of top ranks etc.</w:t>
+      </w:r>
+    </w:p>
+    <w:p>
+      <w:bookmarkStart w:id="5" w:name="_GoBack"/>
+      <w:bookmarkEnd w:id="5"/>
+    </w:p>
     <w:p>
       <w:r>
         <w:t>CONCLUSIONS</w:t>
@@ -1058,6 +1388,37 @@
       </w:r>
     </w:p>
   </w:comment>
+  <w:comment w:id="1" w:author="Heini Kujala" w:date="2015-07-17T19:25:00Z" w:initials="HK">
+    <w:p>
+      <w:pPr>
+        <w:pStyle w:val="CommentText"/>
+      </w:pPr>
+      <w:r>
+        <w:rPr>
+          <w:rStyle w:val="CommentReference"/>
+        </w:rPr>
+        <w:annotationRef/>
+      </w:r>
+      <w:r>
+        <w:t xml:space="preserve">I don’t think this is the right way to go. We need to remember that the AUC values themselves depend on species rarity/commonness. If we measure the difference in mean or summed value, we cannot teas apart if the observed change is driven by the dropped off species or by the remaining species (e.g. there’s a difference if all remaining </w:t>
+      </w:r>
+      <w:proofErr w:type="spellStart"/>
+      <w:r>
+        <w:t>sp</w:t>
+      </w:r>
+      <w:proofErr w:type="spellEnd"/>
+      <w:r>
+        <w:t xml:space="preserve"> are common or all are rare as these have starkly different AUC patterns). </w:t>
+      </w:r>
+      <w:r>
+        <w:br/>
+      </w:r>
+      <w:r>
+        <w:br/>
+        <w:t>I reckon the only sensible way to do this is to look how the AUC values for each species change, and then summarize across species. I’ve now done this (using the mean difference) and updated the figure accordingly.</w:t>
+      </w:r>
+    </w:p>
+  </w:comment>
   <w:comment w:id="2" w:author="Heini Kujala" w:date="2015-07-17T15:36:00Z" w:initials="HK">
     <w:p>
       <w:pPr>
@@ -1077,7 +1438,15 @@
       </w:r>
       <w:r>
         <w:br/>
-        <w:t>-&gt; Add this to the sp_info data table.</w:t>
+        <w:t xml:space="preserve">-&gt; Add this to the </w:t>
+      </w:r>
+      <w:proofErr w:type="spellStart"/>
+      <w:r>
+        <w:t>sp_info</w:t>
+      </w:r>
+      <w:proofErr w:type="spellEnd"/>
+      <w:r>
+        <w:t xml:space="preserve"> data table.</w:t>
       </w:r>
     </w:p>
   </w:comment>
@@ -1109,7 +1478,15 @@
         <w:annotationRef/>
       </w:r>
       <w:r>
-        <w:t>See ‘sp_info’ data table generated by the ‘</w:t>
+        <w:t>See ‘</w:t>
+      </w:r>
+      <w:proofErr w:type="spellStart"/>
+      <w:r>
+        <w:t>sp_info</w:t>
+      </w:r>
+      <w:proofErr w:type="spellEnd"/>
+      <w:r>
+        <w:t>’ data table generated by the ‘</w:t>
       </w:r>
       <w:r>
         <w:t>Creating species-site matrix and creating species info table</w:t>
@@ -2152,7 +2529,7 @@
 </file>
 
 <file path=customXml/itemProps1.xml><?xml version="1.0" encoding="utf-8"?>
-<ds:datastoreItem xmlns:ds="http://schemas.openxmlformats.org/officeDocument/2006/customXml" ds:itemID="{796DD5AB-75DE-4572-BBD2-8BCB4433ED9D}">
+<ds:datastoreItem xmlns:ds="http://schemas.openxmlformats.org/officeDocument/2006/customXml" ds:itemID="{5A750E6F-BA2F-40F2-8AB6-EAC772B24D56}">
   <ds:schemaRefs>
     <ds:schemaRef ds:uri="http://schemas.openxmlformats.org/officeDocument/2006/bibliography"/>
   </ds:schemaRefs>

</xml_diff>